<commit_message>
especificacion formatos casos de uso w
</commit_message>
<xml_diff>
--- a/formatos casos de uso.docx
+++ b/formatos casos de uso.docx
@@ -25,8 +25,8 @@
         <w:tblLook w:val="04A0" w:firstRow="1" w:lastRow="0" w:firstColumn="1" w:lastColumn="0" w:noHBand="0" w:noVBand="1"/>
       </w:tblPr>
       <w:tblGrid>
-        <w:gridCol w:w="1849"/>
-        <w:gridCol w:w="6795"/>
+        <w:gridCol w:w="1847"/>
+        <w:gridCol w:w="6797"/>
       </w:tblGrid>
       <w:tr>
         <w:trPr>
@@ -84,7 +84,7 @@
                 <w:szCs w:val="28"/>
                 <w:lang w:val="es-CO" w:eastAsia="es-419"/>
               </w:rPr>
-              <w:t>9</w:t>
+              <w:t>9-</w:t>
             </w:r>
             <w:r>
               <w:rPr>
@@ -198,7 +198,7 @@
               <w:rPr>
                 <w:rFonts w:ascii="Calibri" w:eastAsia="Times New Roman" w:hAnsi="Calibri" w:cs="Calibri"/>
                 <w:color w:val="000000"/>
-                <w:lang w:val="es-CO" w:eastAsia="es-419"/>
+                <w:lang w:eastAsia="es-419"/>
               </w:rPr>
               <w:t>9</w:t>
             </w:r>
@@ -1677,6 +1677,14 @@
                 <w:lang w:eastAsia="es-419"/>
               </w:rPr>
               <w:t>el mismo</w:t>
+            </w:r>
+            <w:r>
+              <w:rPr>
+                <w:rFonts w:ascii="Calibri" w:eastAsia="Times New Roman" w:hAnsi="Calibri" w:cs="Calibri"/>
+                <w:color w:val="000000"/>
+                <w:lang w:val="es-CO" w:eastAsia="es-419"/>
+              </w:rPr>
+              <w:t>.</w:t>
             </w:r>
           </w:p>
           <w:p>
@@ -2417,7 +2425,7 @@
                 <w:szCs w:val="28"/>
                 <w:lang w:val="es-CO" w:eastAsia="es-419"/>
               </w:rPr>
-              <w:t>10</w:t>
+              <w:t>10-</w:t>
             </w:r>
             <w:r>
               <w:rPr>
@@ -2442,6 +2450,18 @@
                 <w:lang w:val="es-CO" w:eastAsia="es-419"/>
               </w:rPr>
               <w:t>ver disponibilidad</w:t>
+            </w:r>
+            <w:r>
+              <w:rPr>
+                <w:rFonts w:ascii="Calibri" w:eastAsia="Times New Roman" w:hAnsi="Calibri" w:cs="Calibri"/>
+                <w:b/>
+                <w:bCs/>
+                <w:color w:val="000000"/>
+                <w:sz w:val="28"/>
+                <w:szCs w:val="28"/>
+                <w:lang w:val="es-CO" w:eastAsia="es-419"/>
+              </w:rPr>
+              <w:t xml:space="preserve"> del inmueble</w:t>
             </w:r>
             <w:r>
               <w:rPr>
@@ -4571,8 +4591,8 @@
         <w:tblLook w:val="04A0" w:firstRow="1" w:lastRow="0" w:firstColumn="1" w:lastColumn="0" w:noHBand="0" w:noVBand="1"/>
       </w:tblPr>
       <w:tblGrid>
-        <w:gridCol w:w="1764"/>
-        <w:gridCol w:w="6880"/>
+        <w:gridCol w:w="1666"/>
+        <w:gridCol w:w="6978"/>
       </w:tblGrid>
       <w:tr>
         <w:trPr>
@@ -4630,7 +4650,19 @@
                 <w:szCs w:val="28"/>
                 <w:lang w:val="es-CO" w:eastAsia="es-419"/>
               </w:rPr>
-              <w:t>11</w:t>
+              <w:t>11-</w:t>
+            </w:r>
+            <w:r>
+              <w:rPr>
+                <w:rFonts w:ascii="Calibri" w:eastAsia="Times New Roman" w:hAnsi="Calibri" w:cs="Calibri"/>
+                <w:b/>
+                <w:bCs/>
+                <w:color w:val="000000"/>
+                <w:sz w:val="28"/>
+                <w:szCs w:val="28"/>
+                <w:lang w:eastAsia="es-419"/>
+              </w:rPr>
+              <w:t>“</w:t>
             </w:r>
             <w:r>
               <w:rPr>
@@ -4642,19 +4674,7 @@
                 <w:szCs w:val="28"/>
                 <w:lang w:val="es-CO" w:eastAsia="es-419"/>
               </w:rPr>
-              <w:t xml:space="preserve"> </w:t>
-            </w:r>
-            <w:r>
-              <w:rPr>
-                <w:rFonts w:ascii="Calibri" w:eastAsia="Times New Roman" w:hAnsi="Calibri" w:cs="Calibri"/>
-                <w:b/>
-                <w:bCs/>
-                <w:color w:val="000000"/>
-                <w:sz w:val="28"/>
-                <w:szCs w:val="28"/>
-                <w:lang w:eastAsia="es-419"/>
-              </w:rPr>
-              <w:t>“</w:t>
+              <w:t>reservar</w:t>
             </w:r>
             <w:r>
               <w:rPr>
@@ -4666,7 +4686,7 @@
                 <w:szCs w:val="28"/>
                 <w:lang w:val="es-CO" w:eastAsia="es-419"/>
               </w:rPr>
-              <w:t>reservar</w:t>
+              <w:t xml:space="preserve"> inmueble</w:t>
             </w:r>
             <w:r>
               <w:rPr>
@@ -4762,7 +4782,7 @@
                 <w:color w:val="000000"/>
                 <w:lang w:eastAsia="es-419"/>
               </w:rPr>
-              <w:t>CU-0</w:t>
+              <w:t>CU-</w:t>
             </w:r>
             <w:r>
               <w:rPr>
@@ -4772,8 +4792,6 @@
               </w:rPr>
               <w:t>11</w:t>
             </w:r>
-            <w:bookmarkStart w:id="0" w:name="_GoBack"/>
-            <w:bookmarkEnd w:id="0"/>
             <w:r>
               <w:rPr>
                 <w:rFonts w:ascii="Calibri" w:eastAsia="Times New Roman" w:hAnsi="Calibri" w:cs="Calibri"/>
@@ -4983,7 +5001,25 @@
                 <w:szCs w:val="24"/>
                 <w:lang w:val="es-CO" w:eastAsia="es-419"/>
               </w:rPr>
-              <w:t xml:space="preserve"> de un inmueble que tenga de interés en la plataforma</w:t>
+              <w:t xml:space="preserve"> de un </w:t>
+            </w:r>
+            <w:r>
+              <w:rPr>
+                <w:rFonts w:eastAsia="Times New Roman" w:cstheme="minorHAnsi"/>
+                <w:sz w:val="24"/>
+                <w:szCs w:val="24"/>
+                <w:lang w:val="es-CO" w:eastAsia="es-419"/>
+              </w:rPr>
+              <w:t>inmueble que tenga de interés atraves de</w:t>
+            </w:r>
+            <w:r>
+              <w:rPr>
+                <w:rFonts w:eastAsia="Times New Roman" w:cstheme="minorHAnsi"/>
+                <w:sz w:val="24"/>
+                <w:szCs w:val="24"/>
+                <w:lang w:val="es-CO" w:eastAsia="es-419"/>
+              </w:rPr>
+              <w:t xml:space="preserve"> la plataforma</w:t>
             </w:r>
             <w:r>
               <w:rPr>
@@ -5975,6 +6011,14 @@
               <w:rPr>
                 <w:rFonts w:ascii="Calibri" w:eastAsia="Times New Roman" w:hAnsi="Calibri" w:cs="Calibri"/>
                 <w:color w:val="000000"/>
+                <w:lang w:val="es-CO" w:eastAsia="es-419"/>
+              </w:rPr>
+              <w:t xml:space="preserve"> INMUEBLE</w:t>
+            </w:r>
+            <w:r>
+              <w:rPr>
+                <w:rFonts w:ascii="Calibri" w:eastAsia="Times New Roman" w:hAnsi="Calibri" w:cs="Calibri"/>
+                <w:color w:val="000000"/>
                 <w:lang w:eastAsia="es-419"/>
               </w:rPr>
               <w:t xml:space="preserve"> Y VER DISPONIBILIDAD.</w:t>
@@ -6008,7 +6052,25 @@
                 <w:color w:val="000000"/>
                 <w:lang w:eastAsia="es-419"/>
               </w:rPr>
-              <w:t xml:space="preserve"> aceptando en ellas las políticas de condiciones y restricciones de reserva</w:t>
+              <w:t xml:space="preserve"> </w:t>
+            </w:r>
+            <w:r>
+              <w:rPr>
+                <w:rFonts w:ascii="Calibri" w:eastAsia="Times New Roman" w:hAnsi="Calibri" w:cs="Calibri"/>
+                <w:color w:val="000000"/>
+                <w:lang w:val="es-CO" w:eastAsia="es-419"/>
+              </w:rPr>
+              <w:t xml:space="preserve">INMUEBLE </w:t>
+            </w:r>
+            <w:bookmarkStart w:id="0" w:name="_GoBack"/>
+            <w:bookmarkEnd w:id="0"/>
+            <w:r>
+              <w:rPr>
+                <w:rFonts w:ascii="Calibri" w:eastAsia="Times New Roman" w:hAnsi="Calibri" w:cs="Calibri"/>
+                <w:color w:val="000000"/>
+                <w:lang w:eastAsia="es-419"/>
+              </w:rPr>
+              <w:t>aceptando en ellas las políticas de condiciones y restricciones de reserva</w:t>
             </w:r>
             <w:r>
               <w:rPr>
@@ -6087,7 +6149,23 @@
                 <w:color w:val="000000"/>
                 <w:lang w:eastAsia="es-419"/>
               </w:rPr>
-              <w:t>reservar, cantidad de personas, contactos alternos.</w:t>
+              <w:t xml:space="preserve">reservar, cantidad de personas, </w:t>
+            </w:r>
+            <w:r>
+              <w:rPr>
+                <w:rFonts w:ascii="Calibri" w:eastAsia="Times New Roman" w:hAnsi="Calibri" w:cs="Calibri"/>
+                <w:color w:val="000000"/>
+                <w:lang w:val="es-CO" w:eastAsia="es-419"/>
+              </w:rPr>
+              <w:t xml:space="preserve">y medios de </w:t>
+            </w:r>
+            <w:r>
+              <w:rPr>
+                <w:rFonts w:ascii="Calibri" w:eastAsia="Times New Roman" w:hAnsi="Calibri" w:cs="Calibri"/>
+                <w:color w:val="000000"/>
+                <w:lang w:eastAsia="es-419"/>
+              </w:rPr>
+              <w:t>contactos alternos.</w:t>
             </w:r>
           </w:p>
           <w:p>
@@ -6179,39 +6257,39 @@
                 <w:color w:val="000000"/>
                 <w:lang w:eastAsia="es-419"/>
               </w:rPr>
-              <w:t xml:space="preserve">El sistema le notifica que el inmueble fue reservado y además le informa </w:t>
-            </w:r>
-            <w:r>
-              <w:rPr>
-                <w:rFonts w:ascii="Calibri" w:eastAsia="Times New Roman" w:hAnsi="Calibri" w:cs="Calibri"/>
-                <w:color w:val="000000"/>
-                <w:lang w:eastAsia="es-419"/>
-              </w:rPr>
-              <w:t>que le</w:t>
-            </w:r>
-            <w:r>
-              <w:rPr>
-                <w:rFonts w:ascii="Calibri" w:eastAsia="Times New Roman" w:hAnsi="Calibri" w:cs="Calibri"/>
-                <w:color w:val="000000"/>
-                <w:lang w:eastAsia="es-419"/>
-              </w:rPr>
-              <w:t xml:space="preserve"> en</w:t>
-            </w:r>
-            <w:r>
-              <w:rPr>
-                <w:rFonts w:ascii="Calibri" w:eastAsia="Times New Roman" w:hAnsi="Calibri" w:cs="Calibri"/>
-                <w:color w:val="000000"/>
-                <w:lang w:eastAsia="es-419"/>
-              </w:rPr>
-              <w:t xml:space="preserve">vió al correo personal </w:t>
-            </w:r>
-            <w:r>
-              <w:rPr>
-                <w:rFonts w:ascii="Calibri" w:eastAsia="Times New Roman" w:hAnsi="Calibri" w:cs="Calibri"/>
-                <w:color w:val="000000"/>
-                <w:lang w:eastAsia="es-419"/>
-              </w:rPr>
-              <w:t xml:space="preserve"> para que este le sirva para confirmar su reserva o si de lo contrario la quiera cancelar.</w:t>
+              <w:t>El sistema le notifica que el inmueble fue reservado</w:t>
+            </w:r>
+            <w:r>
+              <w:rPr>
+                <w:rFonts w:ascii="Calibri" w:eastAsia="Times New Roman" w:hAnsi="Calibri" w:cs="Calibri"/>
+                <w:color w:val="000000"/>
+                <w:lang w:val="es-CO" w:eastAsia="es-419"/>
+              </w:rPr>
+              <w:t xml:space="preserve"> </w:t>
+            </w:r>
+            <w:r>
+              <w:rPr>
+                <w:rFonts w:ascii="Calibri" w:eastAsia="Times New Roman" w:hAnsi="Calibri" w:cs="Calibri"/>
+                <w:color w:val="000000"/>
+                <w:lang w:eastAsia="es-419"/>
+              </w:rPr>
+              <w:t xml:space="preserve"> y </w:t>
+            </w:r>
+            <w:r>
+              <w:rPr>
+                <w:rFonts w:ascii="Calibri" w:eastAsia="Times New Roman" w:hAnsi="Calibri" w:cs="Calibri"/>
+                <w:color w:val="000000"/>
+                <w:lang w:val="es-CO" w:eastAsia="es-419"/>
+              </w:rPr>
+              <w:t xml:space="preserve">que el dueño se tiene que contactarse con él para seguir con su posterior validación, confirmación del alquiler del inmueble o por el contrario la quiera cancelarlo </w:t>
+            </w:r>
+            <w:r>
+              <w:rPr>
+                <w:rFonts w:ascii="Calibri" w:eastAsia="Times New Roman" w:hAnsi="Calibri" w:cs="Calibri"/>
+                <w:color w:val="000000"/>
+                <w:lang w:eastAsia="es-419"/>
+              </w:rPr>
+              <w:t xml:space="preserve"> .</w:t>
             </w:r>
           </w:p>
           <w:p>
@@ -6232,6 +6310,29 @@
               <w:rPr>
                 <w:rFonts w:ascii="Calibri" w:eastAsia="Times New Roman" w:hAnsi="Calibri" w:cs="Calibri"/>
                 <w:color w:val="000000"/>
+                <w:lang w:val="es-CO" w:eastAsia="es-419"/>
+              </w:rPr>
+              <w:t>El sistema le envía dicha notificación como alternativo al correo personal del usuario.</w:t>
+            </w:r>
+          </w:p>
+          <w:p>
+            <w:pPr>
+              <w:numPr>
+                <w:ilvl w:val="0"/>
+                <w:numId w:val="3"/>
+              </w:numPr>
+              <w:spacing w:after="0" w:line="240" w:lineRule="auto"/>
+              <w:textAlignment w:val="baseline"/>
+              <w:rPr>
+                <w:rFonts w:ascii="Calibri" w:eastAsia="Times New Roman" w:hAnsi="Calibri" w:cs="Calibri"/>
+                <w:color w:val="000000"/>
+                <w:lang w:eastAsia="es-419"/>
+              </w:rPr>
+            </w:pPr>
+            <w:r>
+              <w:rPr>
+                <w:rFonts w:ascii="Calibri" w:eastAsia="Times New Roman" w:hAnsi="Calibri" w:cs="Calibri"/>
+                <w:color w:val="000000"/>
                 <w:lang w:eastAsia="es-419"/>
               </w:rPr>
               <w:t>El sistema envía una notificación al dueño</w:t>
@@ -6242,7 +6343,31 @@
                 <w:color w:val="000000"/>
                 <w:lang w:eastAsia="es-419"/>
               </w:rPr>
-              <w:t xml:space="preserve"> tanto en la plataforma como en el correo personal que avisa que el inmueble fue reservado y que este pendiente a su confirmación o cancelación de la misma.</w:t>
+              <w:t xml:space="preserve"> tanto en la plataforma como en el correo personal que avisa que el inmueble fue </w:t>
+            </w:r>
+            <w:r>
+              <w:rPr>
+                <w:rFonts w:ascii="Calibri" w:eastAsia="Times New Roman" w:hAnsi="Calibri" w:cs="Calibri"/>
+                <w:color w:val="000000"/>
+                <w:lang w:eastAsia="es-419"/>
+              </w:rPr>
+              <w:t>reservado</w:t>
+            </w:r>
+            <w:r>
+              <w:rPr>
+                <w:rFonts w:ascii="Calibri" w:eastAsia="Times New Roman" w:hAnsi="Calibri" w:cs="Calibri"/>
+                <w:color w:val="000000"/>
+                <w:lang w:val="es-CO" w:eastAsia="es-419"/>
+              </w:rPr>
+              <w:t xml:space="preserve">, que se comunique atraves de la misma plataforma u otro medio de comunicación con el usuario y  </w:t>
+            </w:r>
+            <w:r>
+              <w:rPr>
+                <w:rFonts w:ascii="Calibri" w:eastAsia="Times New Roman" w:hAnsi="Calibri" w:cs="Calibri"/>
+                <w:color w:val="000000"/>
+                <w:lang w:eastAsia="es-419"/>
+              </w:rPr>
+              <w:t>que este pendiente a su confirmación o cancelación de la misma.</w:t>
             </w:r>
           </w:p>
           <w:p>
@@ -6387,7 +6512,18 @@
                 <w:rFonts w:ascii="Times New Roman" w:eastAsia="Times New Roman" w:hAnsi="Times New Roman" w:cs="Times New Roman"/>
                 <w:sz w:val="24"/>
                 <w:szCs w:val="24"/>
-                <w:lang w:eastAsia="es-419"/>
+                <w:lang w:val="es-CO" w:eastAsia="es-419"/>
+              </w:rPr>
+            </w:pPr>
+          </w:p>
+          <w:p>
+            <w:pPr>
+              <w:spacing w:after="0" w:line="240" w:lineRule="auto"/>
+              <w:rPr>
+                <w:rFonts w:ascii="Times New Roman" w:eastAsia="Times New Roman" w:hAnsi="Times New Roman" w:cs="Times New Roman"/>
+                <w:sz w:val="24"/>
+                <w:szCs w:val="24"/>
+                <w:lang w:val="es-CO" w:eastAsia="es-419"/>
               </w:rPr>
             </w:pPr>
           </w:p>
@@ -6498,9 +6634,36 @@
                 <w:rFonts w:ascii="Times New Roman" w:eastAsia="Times New Roman" w:hAnsi="Times New Roman" w:cs="Times New Roman"/>
                 <w:sz w:val="24"/>
                 <w:szCs w:val="24"/>
-                <w:lang w:eastAsia="es-419"/>
-              </w:rPr>
-              <w:t xml:space="preserve"> confirmación de reserva y otro notifica</w:t>
+                <w:lang w:val="es-CO" w:eastAsia="es-419"/>
+              </w:rPr>
+              <w:t xml:space="preserve"> con la validación y </w:t>
+            </w:r>
+            <w:r>
+              <w:rPr>
+                <w:rFonts w:ascii="Times New Roman" w:eastAsia="Times New Roman" w:hAnsi="Times New Roman" w:cs="Times New Roman"/>
+                <w:sz w:val="24"/>
+                <w:szCs w:val="24"/>
+                <w:lang w:eastAsia="es-419"/>
+              </w:rPr>
+              <w:t xml:space="preserve"> confirmación de reserva</w:t>
+            </w:r>
+            <w:r>
+              <w:rPr>
+                <w:rFonts w:ascii="Times New Roman" w:eastAsia="Times New Roman" w:hAnsi="Times New Roman" w:cs="Times New Roman"/>
+                <w:sz w:val="24"/>
+                <w:szCs w:val="24"/>
+                <w:lang w:val="es-CO" w:eastAsia="es-419"/>
+              </w:rPr>
+              <w:t xml:space="preserve"> del inmueble </w:t>
+            </w:r>
+            <w:r>
+              <w:rPr>
+                <w:rFonts w:ascii="Times New Roman" w:eastAsia="Times New Roman" w:hAnsi="Times New Roman" w:cs="Times New Roman"/>
+                <w:sz w:val="24"/>
+                <w:szCs w:val="24"/>
+                <w:lang w:eastAsia="es-419"/>
+              </w:rPr>
+              <w:t xml:space="preserve"> y otro notifica</w:t>
             </w:r>
             <w:r>
               <w:rPr>
@@ -6528,6 +6691,15 @@
                 <w:lang w:eastAsia="es-419"/>
               </w:rPr>
               <w:t xml:space="preserve"> dicho inmueble</w:t>
+            </w:r>
+            <w:r>
+              <w:rPr>
+                <w:rFonts w:ascii="Times New Roman" w:eastAsia="Times New Roman" w:hAnsi="Times New Roman" w:cs="Times New Roman"/>
+                <w:sz w:val="24"/>
+                <w:szCs w:val="24"/>
+                <w:lang w:val="es-CO" w:eastAsia="es-419"/>
+              </w:rPr>
+              <w:t xml:space="preserve"> y que se contacte con el usuario</w:t>
             </w:r>
             <w:r>
               <w:rPr>
@@ -6740,16 +6912,16 @@
               <w:rPr>
                 <w:rFonts w:ascii="Calibri" w:eastAsia="Times New Roman" w:hAnsi="Calibri" w:cs="Calibri"/>
                 <w:color w:val="000000"/>
-                <w:lang w:eastAsia="es-419"/>
-              </w:rPr>
-            </w:pPr>
-            <w:r>
-              <w:rPr>
-                <w:rFonts w:ascii="Calibri" w:eastAsia="Times New Roman" w:hAnsi="Calibri" w:cs="Calibri"/>
-                <w:color w:val="000000"/>
-                <w:lang w:eastAsia="es-419"/>
-              </w:rPr>
-              <w:t>Usuario o dueño Bloqueado.</w:t>
+                <w:lang w:val="es-CO" w:eastAsia="es-419"/>
+              </w:rPr>
+            </w:pPr>
+            <w:r>
+              <w:rPr>
+                <w:rFonts w:ascii="Calibri" w:eastAsia="Times New Roman" w:hAnsi="Calibri" w:cs="Calibri"/>
+                <w:color w:val="000000"/>
+                <w:lang w:val="es-CO" w:eastAsia="es-419"/>
+              </w:rPr>
+              <w:t>Usuario o dueño bloqueado.</w:t>
             </w:r>
           </w:p>
           <w:p>

</xml_diff>